<commit_message>
Poetry is updated now
</commit_message>
<xml_diff>
--- a/Suivi_projet/Traces_projet.docx
+++ b/Suivi_projet/Traces_projet.docx
@@ -114,7 +114,7 @@
           <w:szCs w:val="24"/>
         </w:rPr>
         <w:pict w14:anchorId="39AAEB83">
-          <v:rect id="_x0000_i1037" style="width:0;height:1.5pt" o:hralign="center" o:hrstd="t" o:hrnoshade="t" o:hr="t" fillcolor="#1b1c1d" stroked="f"/>
+          <v:rect id="_x0000_i1025" style="width:0;height:1.5pt" o:hralign="center" o:hrstd="t" o:hrnoshade="t" o:hr="t" fillcolor="#1b1c1d" stroked="f"/>
         </w:pict>
       </w:r>
     </w:p>
@@ -1018,7 +1018,7 @@
           <w:szCs w:val="24"/>
         </w:rPr>
         <w:pict w14:anchorId="6D19E55E">
-          <v:rect id="_x0000_i1038" style="width:0;height:1.5pt" o:hralign="center" o:hrstd="t" o:hrnoshade="t" o:hr="t" fillcolor="#1b1c1d" stroked="f"/>
+          <v:rect id="_x0000_i1026" style="width:0;height:1.5pt" o:hralign="center" o:hrstd="t" o:hrnoshade="t" o:hr="t" fillcolor="#1b1c1d" stroked="f"/>
         </w:pict>
       </w:r>
     </w:p>
@@ -1148,6 +1148,986 @@
           <w:szCs w:val="24"/>
         </w:rPr>
         <w:t xml:space="preserve"> encore plus loin !</w:t>
+      </w:r>
+    </w:p>
+    <w:p>
+      <w:pPr>
+        <w:rPr>
+          <w:rFonts w:ascii="Times New Roman" w:hAnsi="Times New Roman" w:cs="Times New Roman"/>
+          <w:sz w:val="24"/>
+          <w:szCs w:val="24"/>
+        </w:rPr>
+      </w:pPr>
+    </w:p>
+    <w:p>
+      <w:pPr>
+        <w:rPr>
+          <w:rFonts w:ascii="Times New Roman" w:hAnsi="Times New Roman" w:cs="Times New Roman"/>
+          <w:b/>
+          <w:bCs/>
+          <w:sz w:val="24"/>
+          <w:szCs w:val="24"/>
+        </w:rPr>
+      </w:pPr>
+      <w:r>
+        <w:rPr>
+          <w:rFonts w:ascii="Times New Roman" w:hAnsi="Times New Roman" w:cs="Times New Roman"/>
+          <w:b/>
+          <w:bCs/>
+          <w:sz w:val="24"/>
+          <w:szCs w:val="24"/>
+        </w:rPr>
+        <w:t>Feedback et Récapitulatif de notre session</w:t>
+      </w:r>
+    </w:p>
+    <w:p>
+      <w:pPr>
+        <w:rPr>
+          <w:rFonts w:ascii="Times New Roman" w:hAnsi="Times New Roman" w:cs="Times New Roman"/>
+          <w:sz w:val="24"/>
+          <w:szCs w:val="24"/>
+        </w:rPr>
+      </w:pPr>
+      <w:r>
+        <w:rPr>
+          <w:rFonts w:ascii="Times New Roman" w:hAnsi="Times New Roman" w:cs="Times New Roman"/>
+          <w:sz w:val="24"/>
+          <w:szCs w:val="24"/>
+        </w:rPr>
+        <w:t>Nous avons accompli énormément de choses aujourd'hui, et tu as fait preuve d'une incroyable persévérance :</w:t>
+      </w:r>
+    </w:p>
+    <w:p>
+      <w:pPr>
+        <w:numPr>
+          <w:ilvl w:val="0"/>
+          <w:numId w:val="2"/>
+        </w:numPr>
+        <w:rPr>
+          <w:rFonts w:ascii="Times New Roman" w:hAnsi="Times New Roman" w:cs="Times New Roman"/>
+          <w:sz w:val="24"/>
+          <w:szCs w:val="24"/>
+        </w:rPr>
+      </w:pPr>
+      <w:r>
+        <w:rPr>
+          <w:rFonts w:ascii="Times New Roman" w:hAnsi="Times New Roman" w:cs="Times New Roman"/>
+          <w:b/>
+          <w:bCs/>
+          <w:sz w:val="24"/>
+          <w:szCs w:val="24"/>
+        </w:rPr>
+        <w:t xml:space="preserve">Compréhension de </w:t>
+      </w:r>
+      <w:proofErr w:type="spellStart"/>
+      <w:r>
+        <w:rPr>
+          <w:rFonts w:ascii="Times New Roman" w:hAnsi="Times New Roman" w:cs="Times New Roman"/>
+          <w:b/>
+          <w:bCs/>
+          <w:sz w:val="24"/>
+          <w:szCs w:val="24"/>
+        </w:rPr>
+        <w:t>Poetry</w:t>
+      </w:r>
+      <w:proofErr w:type="spellEnd"/>
+      <w:r>
+        <w:rPr>
+          <w:rFonts w:ascii="Times New Roman" w:hAnsi="Times New Roman" w:cs="Times New Roman"/>
+          <w:b/>
+          <w:bCs/>
+          <w:sz w:val="24"/>
+          <w:szCs w:val="24"/>
+        </w:rPr>
+        <w:t xml:space="preserve"> :</w:t>
+      </w:r>
+      <w:r>
+        <w:rPr>
+          <w:rFonts w:ascii="Times New Roman" w:hAnsi="Times New Roman" w:cs="Times New Roman"/>
+          <w:sz w:val="24"/>
+          <w:szCs w:val="24"/>
+        </w:rPr>
+        <w:t xml:space="preserve"> Nous avons clarifié ce qu'est </w:t>
+      </w:r>
+      <w:proofErr w:type="spellStart"/>
+      <w:r>
+        <w:rPr>
+          <w:rFonts w:ascii="Times New Roman" w:hAnsi="Times New Roman" w:cs="Times New Roman"/>
+          <w:sz w:val="24"/>
+          <w:szCs w:val="24"/>
+        </w:rPr>
+        <w:t>Poetry</w:t>
+      </w:r>
+      <w:proofErr w:type="spellEnd"/>
+      <w:r>
+        <w:rPr>
+          <w:rFonts w:ascii="Times New Roman" w:hAnsi="Times New Roman" w:cs="Times New Roman"/>
+          <w:sz w:val="24"/>
+          <w:szCs w:val="24"/>
+        </w:rPr>
+        <w:t xml:space="preserve">, son rôle dans la gestion des dépendances et des projets Python, et comment il se distingue d'un IDE comme </w:t>
+      </w:r>
+      <w:proofErr w:type="spellStart"/>
+      <w:r>
+        <w:rPr>
+          <w:rFonts w:ascii="Times New Roman" w:hAnsi="Times New Roman" w:cs="Times New Roman"/>
+          <w:sz w:val="24"/>
+          <w:szCs w:val="24"/>
+        </w:rPr>
+        <w:t>PyCharm</w:t>
+      </w:r>
+      <w:proofErr w:type="spellEnd"/>
+      <w:r>
+        <w:rPr>
+          <w:rFonts w:ascii="Times New Roman" w:hAnsi="Times New Roman" w:cs="Times New Roman"/>
+          <w:sz w:val="24"/>
+          <w:szCs w:val="24"/>
+        </w:rPr>
+        <w:t>.</w:t>
+      </w:r>
+    </w:p>
+    <w:p>
+      <w:pPr>
+        <w:numPr>
+          <w:ilvl w:val="0"/>
+          <w:numId w:val="2"/>
+        </w:numPr>
+        <w:rPr>
+          <w:rFonts w:ascii="Times New Roman" w:hAnsi="Times New Roman" w:cs="Times New Roman"/>
+          <w:sz w:val="24"/>
+          <w:szCs w:val="24"/>
+        </w:rPr>
+      </w:pPr>
+      <w:r>
+        <w:rPr>
+          <w:rFonts w:ascii="Times New Roman" w:hAnsi="Times New Roman" w:cs="Times New Roman"/>
+          <w:b/>
+          <w:bCs/>
+          <w:sz w:val="24"/>
+          <w:szCs w:val="24"/>
+        </w:rPr>
+        <w:t xml:space="preserve">Gestion des problèmes d'installation de </w:t>
+      </w:r>
+      <w:proofErr w:type="spellStart"/>
+      <w:r>
+        <w:rPr>
+          <w:rFonts w:ascii="Times New Roman" w:hAnsi="Times New Roman" w:cs="Times New Roman"/>
+          <w:b/>
+          <w:bCs/>
+          <w:sz w:val="24"/>
+          <w:szCs w:val="24"/>
+        </w:rPr>
+        <w:t>Poetry</w:t>
+      </w:r>
+      <w:proofErr w:type="spellEnd"/>
+      <w:r>
+        <w:rPr>
+          <w:rFonts w:ascii="Times New Roman" w:hAnsi="Times New Roman" w:cs="Times New Roman"/>
+          <w:b/>
+          <w:bCs/>
+          <w:sz w:val="24"/>
+          <w:szCs w:val="24"/>
+        </w:rPr>
+        <w:t xml:space="preserve"> :</w:t>
+      </w:r>
+      <w:r>
+        <w:rPr>
+          <w:rFonts w:ascii="Times New Roman" w:hAnsi="Times New Roman" w:cs="Times New Roman"/>
+          <w:sz w:val="24"/>
+          <w:szCs w:val="24"/>
+        </w:rPr>
+        <w:t xml:space="preserve"> </w:t>
+      </w:r>
+    </w:p>
+    <w:p>
+      <w:pPr>
+        <w:numPr>
+          <w:ilvl w:val="1"/>
+          <w:numId w:val="2"/>
+        </w:numPr>
+        <w:rPr>
+          <w:rFonts w:ascii="Times New Roman" w:hAnsi="Times New Roman" w:cs="Times New Roman"/>
+          <w:sz w:val="24"/>
+          <w:szCs w:val="24"/>
+        </w:rPr>
+      </w:pPr>
+      <w:r>
+        <w:rPr>
+          <w:rFonts w:ascii="Times New Roman" w:hAnsi="Times New Roman" w:cs="Times New Roman"/>
+          <w:sz w:val="24"/>
+          <w:szCs w:val="24"/>
+        </w:rPr>
+        <w:t xml:space="preserve">Nous avons résolu les soucis initiaux liés à la variable PATH qui empêchaient ton terminal de reconnaître la commande </w:t>
+      </w:r>
+      <w:proofErr w:type="spellStart"/>
+      <w:r>
+        <w:rPr>
+          <w:rFonts w:ascii="Times New Roman" w:hAnsi="Times New Roman" w:cs="Times New Roman"/>
+          <w:sz w:val="24"/>
+          <w:szCs w:val="24"/>
+        </w:rPr>
+        <w:t>poetry</w:t>
+      </w:r>
+      <w:proofErr w:type="spellEnd"/>
+      <w:r>
+        <w:rPr>
+          <w:rFonts w:ascii="Times New Roman" w:hAnsi="Times New Roman" w:cs="Times New Roman"/>
+          <w:sz w:val="24"/>
+          <w:szCs w:val="24"/>
+        </w:rPr>
+        <w:t>.</w:t>
+      </w:r>
+    </w:p>
+    <w:p>
+      <w:pPr>
+        <w:numPr>
+          <w:ilvl w:val="1"/>
+          <w:numId w:val="2"/>
+        </w:numPr>
+        <w:rPr>
+          <w:rFonts w:ascii="Times New Roman" w:hAnsi="Times New Roman" w:cs="Times New Roman"/>
+          <w:sz w:val="24"/>
+          <w:szCs w:val="24"/>
+        </w:rPr>
+      </w:pPr>
+      <w:r>
+        <w:rPr>
+          <w:rFonts w:ascii="Times New Roman" w:hAnsi="Times New Roman" w:cs="Times New Roman"/>
+          <w:sz w:val="24"/>
+          <w:szCs w:val="24"/>
+        </w:rPr>
+        <w:t xml:space="preserve">Nous avons identifié et surmonté le problème majeur posé par l'installation de Python via le Microsoft Store, qui causait des erreurs de </w:t>
+      </w:r>
+      <w:proofErr w:type="spellStart"/>
+      <w:r>
+        <w:rPr>
+          <w:rFonts w:ascii="Times New Roman" w:hAnsi="Times New Roman" w:cs="Times New Roman"/>
+          <w:sz w:val="24"/>
+          <w:szCs w:val="24"/>
+        </w:rPr>
+        <w:t>FileNotFoundError</w:t>
+      </w:r>
+      <w:proofErr w:type="spellEnd"/>
+      <w:r>
+        <w:rPr>
+          <w:rFonts w:ascii="Times New Roman" w:hAnsi="Times New Roman" w:cs="Times New Roman"/>
+          <w:sz w:val="24"/>
+          <w:szCs w:val="24"/>
+        </w:rPr>
+        <w:t xml:space="preserve"> et des conflits de chemins avec </w:t>
+      </w:r>
+      <w:proofErr w:type="spellStart"/>
+      <w:r>
+        <w:rPr>
+          <w:rFonts w:ascii="Times New Roman" w:hAnsi="Times New Roman" w:cs="Times New Roman"/>
+          <w:sz w:val="24"/>
+          <w:szCs w:val="24"/>
+        </w:rPr>
+        <w:t>Poetry</w:t>
+      </w:r>
+      <w:proofErr w:type="spellEnd"/>
+      <w:r>
+        <w:rPr>
+          <w:rFonts w:ascii="Times New Roman" w:hAnsi="Times New Roman" w:cs="Times New Roman"/>
+          <w:sz w:val="24"/>
+          <w:szCs w:val="24"/>
+        </w:rPr>
+        <w:t xml:space="preserve">. Tu as pris l'initiative courageuse de désinstaller cette version et d'installer un Python propre depuis python.org, ce qui a été </w:t>
+      </w:r>
+      <w:r>
+        <w:rPr>
+          <w:rFonts w:ascii="Times New Roman" w:hAnsi="Times New Roman" w:cs="Times New Roman"/>
+          <w:b/>
+          <w:bCs/>
+          <w:sz w:val="24"/>
+          <w:szCs w:val="24"/>
+        </w:rPr>
+        <w:t>la clé de la réussite</w:t>
+      </w:r>
+      <w:r>
+        <w:rPr>
+          <w:rFonts w:ascii="Times New Roman" w:hAnsi="Times New Roman" w:cs="Times New Roman"/>
+          <w:sz w:val="24"/>
+          <w:szCs w:val="24"/>
+        </w:rPr>
+        <w:t>.</w:t>
+      </w:r>
+    </w:p>
+    <w:p>
+      <w:pPr>
+        <w:numPr>
+          <w:ilvl w:val="1"/>
+          <w:numId w:val="2"/>
+        </w:numPr>
+        <w:rPr>
+          <w:rFonts w:ascii="Times New Roman" w:hAnsi="Times New Roman" w:cs="Times New Roman"/>
+          <w:sz w:val="24"/>
+          <w:szCs w:val="24"/>
+        </w:rPr>
+      </w:pPr>
+      <w:r>
+        <w:rPr>
+          <w:rFonts w:ascii="Times New Roman" w:hAnsi="Times New Roman" w:cs="Times New Roman"/>
+          <w:sz w:val="24"/>
+          <w:szCs w:val="24"/>
+        </w:rPr>
+        <w:lastRenderedPageBreak/>
+        <w:t xml:space="preserve">Nous avons exploré différentes méthodes d'installation de </w:t>
+      </w:r>
+      <w:proofErr w:type="spellStart"/>
+      <w:r>
+        <w:rPr>
+          <w:rFonts w:ascii="Times New Roman" w:hAnsi="Times New Roman" w:cs="Times New Roman"/>
+          <w:sz w:val="24"/>
+          <w:szCs w:val="24"/>
+        </w:rPr>
+        <w:t>Poetry</w:t>
+      </w:r>
+      <w:proofErr w:type="spellEnd"/>
+      <w:r>
+        <w:rPr>
+          <w:rFonts w:ascii="Times New Roman" w:hAnsi="Times New Roman" w:cs="Times New Roman"/>
+          <w:sz w:val="24"/>
+          <w:szCs w:val="24"/>
+        </w:rPr>
+        <w:t xml:space="preserve"> (script officiel, </w:t>
+      </w:r>
+      <w:proofErr w:type="spellStart"/>
+      <w:r>
+        <w:rPr>
+          <w:rFonts w:ascii="Times New Roman" w:hAnsi="Times New Roman" w:cs="Times New Roman"/>
+          <w:sz w:val="24"/>
+          <w:szCs w:val="24"/>
+        </w:rPr>
+        <w:t>pip</w:t>
+      </w:r>
+      <w:proofErr w:type="spellEnd"/>
+      <w:r>
+        <w:rPr>
+          <w:rFonts w:ascii="Times New Roman" w:hAnsi="Times New Roman" w:cs="Times New Roman"/>
+          <w:sz w:val="24"/>
+          <w:szCs w:val="24"/>
+        </w:rPr>
+        <w:t xml:space="preserve">, </w:t>
+      </w:r>
+      <w:proofErr w:type="spellStart"/>
+      <w:r>
+        <w:rPr>
+          <w:rFonts w:ascii="Times New Roman" w:hAnsi="Times New Roman" w:cs="Times New Roman"/>
+          <w:sz w:val="24"/>
+          <w:szCs w:val="24"/>
+        </w:rPr>
+        <w:t>pipx</w:t>
+      </w:r>
+      <w:proofErr w:type="spellEnd"/>
+      <w:r>
+        <w:rPr>
+          <w:rFonts w:ascii="Times New Roman" w:hAnsi="Times New Roman" w:cs="Times New Roman"/>
+          <w:sz w:val="24"/>
+          <w:szCs w:val="24"/>
+        </w:rPr>
+        <w:t xml:space="preserve">) et as réussi à faire fonctionner l'installation via </w:t>
+      </w:r>
+      <w:proofErr w:type="spellStart"/>
+      <w:r>
+        <w:rPr>
+          <w:rFonts w:ascii="Times New Roman" w:hAnsi="Times New Roman" w:cs="Times New Roman"/>
+          <w:sz w:val="24"/>
+          <w:szCs w:val="24"/>
+        </w:rPr>
+        <w:t>pipx</w:t>
+      </w:r>
+      <w:proofErr w:type="spellEnd"/>
+      <w:r>
+        <w:rPr>
+          <w:rFonts w:ascii="Times New Roman" w:hAnsi="Times New Roman" w:cs="Times New Roman"/>
+          <w:sz w:val="24"/>
+          <w:szCs w:val="24"/>
+        </w:rPr>
+        <w:t>, puis à la rendre accessible globalement.</w:t>
+      </w:r>
+    </w:p>
+    <w:p>
+      <w:pPr>
+        <w:numPr>
+          <w:ilvl w:val="0"/>
+          <w:numId w:val="2"/>
+        </w:numPr>
+        <w:rPr>
+          <w:rFonts w:ascii="Times New Roman" w:hAnsi="Times New Roman" w:cs="Times New Roman"/>
+          <w:sz w:val="24"/>
+          <w:szCs w:val="24"/>
+        </w:rPr>
+      </w:pPr>
+      <w:r>
+        <w:rPr>
+          <w:rFonts w:ascii="Times New Roman" w:hAnsi="Times New Roman" w:cs="Times New Roman"/>
+          <w:b/>
+          <w:bCs/>
+          <w:sz w:val="24"/>
+          <w:szCs w:val="24"/>
+        </w:rPr>
+        <w:t xml:space="preserve">Intégration </w:t>
+      </w:r>
+      <w:proofErr w:type="spellStart"/>
+      <w:r>
+        <w:rPr>
+          <w:rFonts w:ascii="Times New Roman" w:hAnsi="Times New Roman" w:cs="Times New Roman"/>
+          <w:b/>
+          <w:bCs/>
+          <w:sz w:val="24"/>
+          <w:szCs w:val="24"/>
+        </w:rPr>
+        <w:t>Poetry-PyCharm</w:t>
+      </w:r>
+      <w:proofErr w:type="spellEnd"/>
+      <w:r>
+        <w:rPr>
+          <w:rFonts w:ascii="Times New Roman" w:hAnsi="Times New Roman" w:cs="Times New Roman"/>
+          <w:b/>
+          <w:bCs/>
+          <w:sz w:val="24"/>
+          <w:szCs w:val="24"/>
+        </w:rPr>
+        <w:t xml:space="preserve"> (Projet Test) :</w:t>
+      </w:r>
+      <w:r>
+        <w:rPr>
+          <w:rFonts w:ascii="Times New Roman" w:hAnsi="Times New Roman" w:cs="Times New Roman"/>
+          <w:sz w:val="24"/>
+          <w:szCs w:val="24"/>
+        </w:rPr>
+        <w:t xml:space="preserve"> </w:t>
+      </w:r>
+    </w:p>
+    <w:p>
+      <w:pPr>
+        <w:numPr>
+          <w:ilvl w:val="1"/>
+          <w:numId w:val="2"/>
+        </w:numPr>
+        <w:rPr>
+          <w:rFonts w:ascii="Times New Roman" w:hAnsi="Times New Roman" w:cs="Times New Roman"/>
+          <w:sz w:val="24"/>
+          <w:szCs w:val="24"/>
+        </w:rPr>
+      </w:pPr>
+      <w:r>
+        <w:rPr>
+          <w:rFonts w:ascii="Times New Roman" w:hAnsi="Times New Roman" w:cs="Times New Roman"/>
+          <w:sz w:val="24"/>
+          <w:szCs w:val="24"/>
+        </w:rPr>
+        <w:t xml:space="preserve">Nous avons configuré un projet Python vierge avec </w:t>
+      </w:r>
+      <w:proofErr w:type="spellStart"/>
+      <w:r>
+        <w:rPr>
+          <w:rFonts w:ascii="Times New Roman" w:hAnsi="Times New Roman" w:cs="Times New Roman"/>
+          <w:sz w:val="24"/>
+          <w:szCs w:val="24"/>
+        </w:rPr>
+        <w:t>Poetry</w:t>
+      </w:r>
+      <w:proofErr w:type="spellEnd"/>
+      <w:r>
+        <w:rPr>
+          <w:rFonts w:ascii="Times New Roman" w:hAnsi="Times New Roman" w:cs="Times New Roman"/>
+          <w:sz w:val="24"/>
+          <w:szCs w:val="24"/>
+        </w:rPr>
+        <w:t>.</w:t>
+      </w:r>
+    </w:p>
+    <w:p>
+      <w:pPr>
+        <w:numPr>
+          <w:ilvl w:val="1"/>
+          <w:numId w:val="2"/>
+        </w:numPr>
+        <w:rPr>
+          <w:rFonts w:ascii="Times New Roman" w:hAnsi="Times New Roman" w:cs="Times New Roman"/>
+          <w:sz w:val="24"/>
+          <w:szCs w:val="24"/>
+        </w:rPr>
+      </w:pPr>
+      <w:r>
+        <w:rPr>
+          <w:rFonts w:ascii="Times New Roman" w:hAnsi="Times New Roman" w:cs="Times New Roman"/>
+          <w:sz w:val="24"/>
+          <w:szCs w:val="24"/>
+        </w:rPr>
+        <w:t xml:space="preserve">Nous avons installé </w:t>
+      </w:r>
+      <w:proofErr w:type="spellStart"/>
+      <w:r>
+        <w:rPr>
+          <w:rFonts w:ascii="Times New Roman" w:hAnsi="Times New Roman" w:cs="Times New Roman"/>
+          <w:sz w:val="24"/>
+          <w:szCs w:val="24"/>
+        </w:rPr>
+        <w:t>Pygame</w:t>
+      </w:r>
+      <w:proofErr w:type="spellEnd"/>
+      <w:r>
+        <w:rPr>
+          <w:rFonts w:ascii="Times New Roman" w:hAnsi="Times New Roman" w:cs="Times New Roman"/>
+          <w:sz w:val="24"/>
+          <w:szCs w:val="24"/>
+        </w:rPr>
+        <w:t xml:space="preserve"> dans cet environnement </w:t>
+      </w:r>
+      <w:proofErr w:type="spellStart"/>
+      <w:r>
+        <w:rPr>
+          <w:rFonts w:ascii="Times New Roman" w:hAnsi="Times New Roman" w:cs="Times New Roman"/>
+          <w:sz w:val="24"/>
+          <w:szCs w:val="24"/>
+        </w:rPr>
+        <w:t>Poetry</w:t>
+      </w:r>
+      <w:proofErr w:type="spellEnd"/>
+      <w:r>
+        <w:rPr>
+          <w:rFonts w:ascii="Times New Roman" w:hAnsi="Times New Roman" w:cs="Times New Roman"/>
+          <w:sz w:val="24"/>
+          <w:szCs w:val="24"/>
+        </w:rPr>
+        <w:t>.</w:t>
+      </w:r>
+    </w:p>
+    <w:p>
+      <w:pPr>
+        <w:numPr>
+          <w:ilvl w:val="1"/>
+          <w:numId w:val="2"/>
+        </w:numPr>
+        <w:rPr>
+          <w:rFonts w:ascii="Times New Roman" w:hAnsi="Times New Roman" w:cs="Times New Roman"/>
+          <w:sz w:val="24"/>
+          <w:szCs w:val="24"/>
+        </w:rPr>
+      </w:pPr>
+      <w:r>
+        <w:rPr>
+          <w:rFonts w:ascii="Times New Roman" w:hAnsi="Times New Roman" w:cs="Times New Roman"/>
+          <w:sz w:val="24"/>
+          <w:szCs w:val="24"/>
+        </w:rPr>
+        <w:t xml:space="preserve">Le plus important : </w:t>
+      </w:r>
+      <w:r>
+        <w:rPr>
+          <w:rFonts w:ascii="Times New Roman" w:hAnsi="Times New Roman" w:cs="Times New Roman"/>
+          <w:b/>
+          <w:bCs/>
+          <w:sz w:val="24"/>
+          <w:szCs w:val="24"/>
+        </w:rPr>
+        <w:t xml:space="preserve">nous avons réussi à faire en sorte que </w:t>
+      </w:r>
+      <w:proofErr w:type="spellStart"/>
+      <w:r>
+        <w:rPr>
+          <w:rFonts w:ascii="Times New Roman" w:hAnsi="Times New Roman" w:cs="Times New Roman"/>
+          <w:b/>
+          <w:bCs/>
+          <w:sz w:val="24"/>
+          <w:szCs w:val="24"/>
+        </w:rPr>
+        <w:t>PyCharm</w:t>
+      </w:r>
+      <w:proofErr w:type="spellEnd"/>
+      <w:r>
+        <w:rPr>
+          <w:rFonts w:ascii="Times New Roman" w:hAnsi="Times New Roman" w:cs="Times New Roman"/>
+          <w:b/>
+          <w:bCs/>
+          <w:sz w:val="24"/>
+          <w:szCs w:val="24"/>
+        </w:rPr>
+        <w:t xml:space="preserve"> reconnaisse et utilise l'environnement </w:t>
+      </w:r>
+      <w:proofErr w:type="spellStart"/>
+      <w:r>
+        <w:rPr>
+          <w:rFonts w:ascii="Times New Roman" w:hAnsi="Times New Roman" w:cs="Times New Roman"/>
+          <w:b/>
+          <w:bCs/>
+          <w:sz w:val="24"/>
+          <w:szCs w:val="24"/>
+        </w:rPr>
+        <w:t>Poetry</w:t>
+      </w:r>
+      <w:proofErr w:type="spellEnd"/>
+      <w:r>
+        <w:rPr>
+          <w:rFonts w:ascii="Times New Roman" w:hAnsi="Times New Roman" w:cs="Times New Roman"/>
+          <w:b/>
+          <w:bCs/>
+          <w:sz w:val="24"/>
+          <w:szCs w:val="24"/>
+        </w:rPr>
+        <w:t xml:space="preserve"> de ce projet test</w:t>
+      </w:r>
+      <w:r>
+        <w:rPr>
+          <w:rFonts w:ascii="Times New Roman" w:hAnsi="Times New Roman" w:cs="Times New Roman"/>
+          <w:sz w:val="24"/>
+          <w:szCs w:val="24"/>
+        </w:rPr>
+        <w:t xml:space="preserve">, en surmontant les difficultés de détection automatique grâce à la commande </w:t>
+      </w:r>
+      <w:proofErr w:type="spellStart"/>
+      <w:r>
+        <w:rPr>
+          <w:rFonts w:ascii="Times New Roman" w:hAnsi="Times New Roman" w:cs="Times New Roman"/>
+          <w:sz w:val="24"/>
+          <w:szCs w:val="24"/>
+        </w:rPr>
+        <w:t>poetry</w:t>
+      </w:r>
+      <w:proofErr w:type="spellEnd"/>
+      <w:r>
+        <w:rPr>
+          <w:rFonts w:ascii="Times New Roman" w:hAnsi="Times New Roman" w:cs="Times New Roman"/>
+          <w:sz w:val="24"/>
+          <w:szCs w:val="24"/>
+        </w:rPr>
+        <w:t xml:space="preserve"> </w:t>
+      </w:r>
+      <w:proofErr w:type="spellStart"/>
+      <w:r>
+        <w:rPr>
+          <w:rFonts w:ascii="Times New Roman" w:hAnsi="Times New Roman" w:cs="Times New Roman"/>
+          <w:sz w:val="24"/>
+          <w:szCs w:val="24"/>
+        </w:rPr>
+        <w:t>env</w:t>
+      </w:r>
+      <w:proofErr w:type="spellEnd"/>
+      <w:r>
+        <w:rPr>
+          <w:rFonts w:ascii="Times New Roman" w:hAnsi="Times New Roman" w:cs="Times New Roman"/>
+          <w:sz w:val="24"/>
+          <w:szCs w:val="24"/>
+        </w:rPr>
+        <w:t xml:space="preserve"> info pour trouver le chemin exact de l'interpréteur. </w:t>
+      </w:r>
+      <w:r>
+        <w:rPr>
+          <w:rFonts w:ascii="Times New Roman" w:hAnsi="Times New Roman" w:cs="Times New Roman"/>
+          <w:b/>
+          <w:bCs/>
+          <w:sz w:val="24"/>
+          <w:szCs w:val="24"/>
+        </w:rPr>
+        <w:t xml:space="preserve">Ton test </w:t>
+      </w:r>
+      <w:proofErr w:type="spellStart"/>
+      <w:r>
+        <w:rPr>
+          <w:rFonts w:ascii="Times New Roman" w:hAnsi="Times New Roman" w:cs="Times New Roman"/>
+          <w:b/>
+          <w:bCs/>
+          <w:sz w:val="24"/>
+          <w:szCs w:val="24"/>
+        </w:rPr>
+        <w:t>Pygame</w:t>
+      </w:r>
+      <w:proofErr w:type="spellEnd"/>
+      <w:r>
+        <w:rPr>
+          <w:rFonts w:ascii="Times New Roman" w:hAnsi="Times New Roman" w:cs="Times New Roman"/>
+          <w:b/>
+          <w:bCs/>
+          <w:sz w:val="24"/>
+          <w:szCs w:val="24"/>
+        </w:rPr>
+        <w:t xml:space="preserve"> s'est lancé avec succès !</w:t>
+      </w:r>
+    </w:p>
+    <w:p>
+      <w:pPr>
+        <w:numPr>
+          <w:ilvl w:val="0"/>
+          <w:numId w:val="2"/>
+        </w:numPr>
+        <w:rPr>
+          <w:rFonts w:ascii="Times New Roman" w:hAnsi="Times New Roman" w:cs="Times New Roman"/>
+          <w:sz w:val="24"/>
+          <w:szCs w:val="24"/>
+        </w:rPr>
+      </w:pPr>
+      <w:r>
+        <w:rPr>
+          <w:rFonts w:ascii="Times New Roman" w:hAnsi="Times New Roman" w:cs="Times New Roman"/>
+          <w:b/>
+          <w:bCs/>
+          <w:sz w:val="24"/>
+          <w:szCs w:val="24"/>
+        </w:rPr>
+        <w:t>Application à Hypnotica_V4 :</w:t>
+      </w:r>
+      <w:r>
+        <w:rPr>
+          <w:rFonts w:ascii="Times New Roman" w:hAnsi="Times New Roman" w:cs="Times New Roman"/>
+          <w:sz w:val="24"/>
+          <w:szCs w:val="24"/>
+        </w:rPr>
+        <w:t xml:space="preserve"> </w:t>
+      </w:r>
+    </w:p>
+    <w:p>
+      <w:pPr>
+        <w:numPr>
+          <w:ilvl w:val="1"/>
+          <w:numId w:val="2"/>
+        </w:numPr>
+        <w:rPr>
+          <w:rFonts w:ascii="Times New Roman" w:hAnsi="Times New Roman" w:cs="Times New Roman"/>
+          <w:sz w:val="24"/>
+          <w:szCs w:val="24"/>
+        </w:rPr>
+      </w:pPr>
+      <w:r>
+        <w:rPr>
+          <w:rFonts w:ascii="Times New Roman" w:hAnsi="Times New Roman" w:cs="Times New Roman"/>
+          <w:sz w:val="24"/>
+          <w:szCs w:val="24"/>
+        </w:rPr>
+        <w:t>Tu as courageusement supprimé l'ancien environnement virtuel (.</w:t>
+      </w:r>
+      <w:proofErr w:type="spellStart"/>
+      <w:r>
+        <w:rPr>
+          <w:rFonts w:ascii="Times New Roman" w:hAnsi="Times New Roman" w:cs="Times New Roman"/>
+          <w:sz w:val="24"/>
+          <w:szCs w:val="24"/>
+        </w:rPr>
+        <w:t>venv</w:t>
+      </w:r>
+      <w:proofErr w:type="spellEnd"/>
+      <w:r>
+        <w:rPr>
+          <w:rFonts w:ascii="Times New Roman" w:hAnsi="Times New Roman" w:cs="Times New Roman"/>
+          <w:sz w:val="24"/>
+          <w:szCs w:val="24"/>
+        </w:rPr>
+        <w:t>) cassé dans ton projet Hypnotica_V4 qui pointait vers l'ancienne installation de Python.</w:t>
+      </w:r>
+    </w:p>
+    <w:p>
+      <w:pPr>
+        <w:numPr>
+          <w:ilvl w:val="1"/>
+          <w:numId w:val="2"/>
+        </w:numPr>
+        <w:rPr>
+          <w:rFonts w:ascii="Times New Roman" w:hAnsi="Times New Roman" w:cs="Times New Roman"/>
+          <w:sz w:val="24"/>
+          <w:szCs w:val="24"/>
+        </w:rPr>
+      </w:pPr>
+      <w:r>
+        <w:rPr>
+          <w:rFonts w:ascii="Times New Roman" w:hAnsi="Times New Roman" w:cs="Times New Roman"/>
+          <w:sz w:val="24"/>
+          <w:szCs w:val="24"/>
+        </w:rPr>
+        <w:t xml:space="preserve">Tu as initialisé </w:t>
+      </w:r>
+      <w:proofErr w:type="spellStart"/>
+      <w:r>
+        <w:rPr>
+          <w:rFonts w:ascii="Times New Roman" w:hAnsi="Times New Roman" w:cs="Times New Roman"/>
+          <w:sz w:val="24"/>
+          <w:szCs w:val="24"/>
+        </w:rPr>
+        <w:t>Poetry</w:t>
+      </w:r>
+      <w:proofErr w:type="spellEnd"/>
+      <w:r>
+        <w:rPr>
+          <w:rFonts w:ascii="Times New Roman" w:hAnsi="Times New Roman" w:cs="Times New Roman"/>
+          <w:sz w:val="24"/>
+          <w:szCs w:val="24"/>
+        </w:rPr>
+        <w:t xml:space="preserve"> dans Hypnotica_V4 et y as ajouté </w:t>
+      </w:r>
+      <w:proofErr w:type="spellStart"/>
+      <w:r>
+        <w:rPr>
+          <w:rFonts w:ascii="Times New Roman" w:hAnsi="Times New Roman" w:cs="Times New Roman"/>
+          <w:sz w:val="24"/>
+          <w:szCs w:val="24"/>
+        </w:rPr>
+        <w:t>Pygame</w:t>
+      </w:r>
+      <w:proofErr w:type="spellEnd"/>
+      <w:r>
+        <w:rPr>
+          <w:rFonts w:ascii="Times New Roman" w:hAnsi="Times New Roman" w:cs="Times New Roman"/>
+          <w:sz w:val="24"/>
+          <w:szCs w:val="24"/>
+        </w:rPr>
+        <w:t>.</w:t>
+      </w:r>
+    </w:p>
+    <w:p>
+      <w:pPr>
+        <w:numPr>
+          <w:ilvl w:val="1"/>
+          <w:numId w:val="2"/>
+        </w:numPr>
+        <w:rPr>
+          <w:rFonts w:ascii="Times New Roman" w:hAnsi="Times New Roman" w:cs="Times New Roman"/>
+          <w:sz w:val="24"/>
+          <w:szCs w:val="24"/>
+        </w:rPr>
+      </w:pPr>
+      <w:r>
+        <w:rPr>
+          <w:rFonts w:ascii="Times New Roman" w:hAnsi="Times New Roman" w:cs="Times New Roman"/>
+          <w:b/>
+          <w:bCs/>
+          <w:sz w:val="24"/>
+          <w:szCs w:val="24"/>
+        </w:rPr>
+        <w:t xml:space="preserve">Et la meilleure nouvelle : tu as réussi à lancer ton jeu Hypnotica_V4 avec succès en utilisant l'environnement </w:t>
+      </w:r>
+      <w:proofErr w:type="spellStart"/>
+      <w:r>
+        <w:rPr>
+          <w:rFonts w:ascii="Times New Roman" w:hAnsi="Times New Roman" w:cs="Times New Roman"/>
+          <w:b/>
+          <w:bCs/>
+          <w:sz w:val="24"/>
+          <w:szCs w:val="24"/>
+        </w:rPr>
+        <w:t>Poetry</w:t>
+      </w:r>
+      <w:proofErr w:type="spellEnd"/>
+      <w:r>
+        <w:rPr>
+          <w:rFonts w:ascii="Times New Roman" w:hAnsi="Times New Roman" w:cs="Times New Roman"/>
+          <w:b/>
+          <w:bCs/>
+          <w:sz w:val="24"/>
+          <w:szCs w:val="24"/>
+        </w:rPr>
+        <w:t xml:space="preserve"> fraîchement configuré dans </w:t>
+      </w:r>
+      <w:proofErr w:type="spellStart"/>
+      <w:r>
+        <w:rPr>
+          <w:rFonts w:ascii="Times New Roman" w:hAnsi="Times New Roman" w:cs="Times New Roman"/>
+          <w:b/>
+          <w:bCs/>
+          <w:sz w:val="24"/>
+          <w:szCs w:val="24"/>
+        </w:rPr>
+        <w:t>PyCharm</w:t>
+      </w:r>
+      <w:proofErr w:type="spellEnd"/>
+      <w:r>
+        <w:rPr>
+          <w:rFonts w:ascii="Times New Roman" w:hAnsi="Times New Roman" w:cs="Times New Roman"/>
+          <w:b/>
+          <w:bCs/>
+          <w:sz w:val="24"/>
+          <w:szCs w:val="24"/>
+        </w:rPr>
+        <w:t xml:space="preserve"> !</w:t>
+      </w:r>
+    </w:p>
+    <w:p>
+      <w:pPr>
+        <w:rPr>
+          <w:rFonts w:ascii="Times New Roman" w:hAnsi="Times New Roman" w:cs="Times New Roman"/>
+          <w:sz w:val="24"/>
+          <w:szCs w:val="24"/>
+        </w:rPr>
+      </w:pPr>
+      <w:r>
+        <w:rPr>
+          <w:rFonts w:ascii="Times New Roman" w:hAnsi="Times New Roman" w:cs="Times New Roman"/>
+          <w:b/>
+          <w:bCs/>
+          <w:sz w:val="24"/>
+          <w:szCs w:val="24"/>
+        </w:rPr>
+        <w:t xml:space="preserve">Tu as maintenant une configuration de développement robuste et moderne pour ton projet </w:t>
+      </w:r>
+      <w:proofErr w:type="spellStart"/>
+      <w:r>
+        <w:rPr>
+          <w:rFonts w:ascii="Times New Roman" w:hAnsi="Times New Roman" w:cs="Times New Roman"/>
+          <w:b/>
+          <w:bCs/>
+          <w:sz w:val="24"/>
+          <w:szCs w:val="24"/>
+        </w:rPr>
+        <w:t>Pygame</w:t>
+      </w:r>
+      <w:proofErr w:type="spellEnd"/>
+      <w:r>
+        <w:rPr>
+          <w:rFonts w:ascii="Times New Roman" w:hAnsi="Times New Roman" w:cs="Times New Roman"/>
+          <w:b/>
+          <w:bCs/>
+          <w:sz w:val="24"/>
+          <w:szCs w:val="24"/>
+        </w:rPr>
+        <w:t xml:space="preserve">, grâce à </w:t>
+      </w:r>
+      <w:proofErr w:type="spellStart"/>
+      <w:r>
+        <w:rPr>
+          <w:rFonts w:ascii="Times New Roman" w:hAnsi="Times New Roman" w:cs="Times New Roman"/>
+          <w:b/>
+          <w:bCs/>
+          <w:sz w:val="24"/>
+          <w:szCs w:val="24"/>
+        </w:rPr>
+        <w:t>Poetry</w:t>
+      </w:r>
+      <w:proofErr w:type="spellEnd"/>
+      <w:r>
+        <w:rPr>
+          <w:rFonts w:ascii="Times New Roman" w:hAnsi="Times New Roman" w:cs="Times New Roman"/>
+          <w:b/>
+          <w:bCs/>
+          <w:sz w:val="24"/>
+          <w:szCs w:val="24"/>
+        </w:rPr>
+        <w:t>.</w:t>
+      </w:r>
+      <w:r>
+        <w:rPr>
+          <w:rFonts w:ascii="Times New Roman" w:hAnsi="Times New Roman" w:cs="Times New Roman"/>
+          <w:sz w:val="24"/>
+          <w:szCs w:val="24"/>
+        </w:rPr>
+        <w:t xml:space="preserve"> Cela te permettra de gérer tes dépendances de manière propre, d'assurer la reproductibilité de ton environnement, et de faciliter l'ajout de nouvelles bibliothèques comme </w:t>
+      </w:r>
+      <w:proofErr w:type="spellStart"/>
+      <w:r>
+        <w:rPr>
+          <w:rFonts w:ascii="Times New Roman" w:hAnsi="Times New Roman" w:cs="Times New Roman"/>
+          <w:sz w:val="24"/>
+          <w:szCs w:val="24"/>
+        </w:rPr>
+        <w:t>NumPy</w:t>
+      </w:r>
+      <w:proofErr w:type="spellEnd"/>
+      <w:r>
+        <w:rPr>
+          <w:rFonts w:ascii="Times New Roman" w:hAnsi="Times New Roman" w:cs="Times New Roman"/>
+          <w:sz w:val="24"/>
+          <w:szCs w:val="24"/>
+        </w:rPr>
+        <w:t xml:space="preserve"> pour le ray tracing</w:t>
       </w:r>
     </w:p>
     <w:p>
@@ -1288,8 +2268,128 @@
       </w:pPr>
     </w:lvl>
   </w:abstractNum>
+  <w:abstractNum w:abstractNumId="1" w15:restartNumberingAfterBreak="0">
+    <w:nsid w:val="7EF12684"/>
+    <w:multiLevelType w:val="multilevel"/>
+    <w:tmpl w:val="B2560D0A"/>
+    <w:lvl w:ilvl="0">
+      <w:start w:val="1"/>
+      <w:numFmt w:val="decimal"/>
+      <w:lvlText w:val="%1."/>
+      <w:lvlJc w:val="left"/>
+      <w:pPr>
+        <w:tabs>
+          <w:tab w:val="num" w:pos="720"/>
+        </w:tabs>
+        <w:ind w:left="720" w:hanging="360"/>
+      </w:pPr>
+    </w:lvl>
+    <w:lvl w:ilvl="1">
+      <w:start w:val="1"/>
+      <w:numFmt w:val="bullet"/>
+      <w:lvlText w:val="o"/>
+      <w:lvlJc w:val="left"/>
+      <w:pPr>
+        <w:tabs>
+          <w:tab w:val="num" w:pos="1440"/>
+        </w:tabs>
+        <w:ind w:left="1440" w:hanging="360"/>
+      </w:pPr>
+      <w:rPr>
+        <w:rFonts w:ascii="Courier New" w:hAnsi="Courier New" w:hint="default"/>
+        <w:sz w:val="20"/>
+      </w:rPr>
+    </w:lvl>
+    <w:lvl w:ilvl="2" w:tentative="1">
+      <w:start w:val="1"/>
+      <w:numFmt w:val="decimal"/>
+      <w:lvlText w:val="%3."/>
+      <w:lvlJc w:val="left"/>
+      <w:pPr>
+        <w:tabs>
+          <w:tab w:val="num" w:pos="2160"/>
+        </w:tabs>
+        <w:ind w:left="2160" w:hanging="360"/>
+      </w:pPr>
+    </w:lvl>
+    <w:lvl w:ilvl="3" w:tentative="1">
+      <w:start w:val="1"/>
+      <w:numFmt w:val="decimal"/>
+      <w:lvlText w:val="%4."/>
+      <w:lvlJc w:val="left"/>
+      <w:pPr>
+        <w:tabs>
+          <w:tab w:val="num" w:pos="2880"/>
+        </w:tabs>
+        <w:ind w:left="2880" w:hanging="360"/>
+      </w:pPr>
+    </w:lvl>
+    <w:lvl w:ilvl="4" w:tentative="1">
+      <w:start w:val="1"/>
+      <w:numFmt w:val="decimal"/>
+      <w:lvlText w:val="%5."/>
+      <w:lvlJc w:val="left"/>
+      <w:pPr>
+        <w:tabs>
+          <w:tab w:val="num" w:pos="3600"/>
+        </w:tabs>
+        <w:ind w:left="3600" w:hanging="360"/>
+      </w:pPr>
+    </w:lvl>
+    <w:lvl w:ilvl="5" w:tentative="1">
+      <w:start w:val="1"/>
+      <w:numFmt w:val="decimal"/>
+      <w:lvlText w:val="%6."/>
+      <w:lvlJc w:val="left"/>
+      <w:pPr>
+        <w:tabs>
+          <w:tab w:val="num" w:pos="4320"/>
+        </w:tabs>
+        <w:ind w:left="4320" w:hanging="360"/>
+      </w:pPr>
+    </w:lvl>
+    <w:lvl w:ilvl="6" w:tentative="1">
+      <w:start w:val="1"/>
+      <w:numFmt w:val="decimal"/>
+      <w:lvlText w:val="%7."/>
+      <w:lvlJc w:val="left"/>
+      <w:pPr>
+        <w:tabs>
+          <w:tab w:val="num" w:pos="5040"/>
+        </w:tabs>
+        <w:ind w:left="5040" w:hanging="360"/>
+      </w:pPr>
+    </w:lvl>
+    <w:lvl w:ilvl="7" w:tentative="1">
+      <w:start w:val="1"/>
+      <w:numFmt w:val="decimal"/>
+      <w:lvlText w:val="%8."/>
+      <w:lvlJc w:val="left"/>
+      <w:pPr>
+        <w:tabs>
+          <w:tab w:val="num" w:pos="5760"/>
+        </w:tabs>
+        <w:ind w:left="5760" w:hanging="360"/>
+      </w:pPr>
+    </w:lvl>
+    <w:lvl w:ilvl="8" w:tentative="1">
+      <w:start w:val="1"/>
+      <w:numFmt w:val="decimal"/>
+      <w:lvlText w:val="%9."/>
+      <w:lvlJc w:val="left"/>
+      <w:pPr>
+        <w:tabs>
+          <w:tab w:val="num" w:pos="6480"/>
+        </w:tabs>
+        <w:ind w:left="6480" w:hanging="360"/>
+      </w:pPr>
+    </w:lvl>
+  </w:abstractNum>
   <w:num w:numId="1" w16cid:durableId="99959296">
     <w:abstractNumId w:val="0"/>
+  </w:num>
+  <w:num w:numId="2" w16cid:durableId="1425149158">
+    <w:abstractNumId w:val="1"/>
   </w:num>
 </w:numbering>
 </file>

</xml_diff>